<commit_message>
Trad. to ER --> Fatto
</commit_message>
<xml_diff>
--- a/3)Progettazione logica/TRADUZIONE VERSO IL MODELLO RELAZIONALE.docx
+++ b/3)Progettazione logica/TRADUZIONE VERSO IL MODELLO RELAZIONALE.docx
@@ -86,7 +86,17 @@
                 <w:sz w:val="40"/>
                 <w:szCs w:val="40"/>
               </w:rPr>
-              <w:t>ENTITA’ RELAZIONALE</w:t>
+              <w:t>ENTITA’ RELAZI</w:t>
+            </w:r>
+            <w:r>
+              <w:rPr>
+                <w:rFonts w:ascii="Times New Roman" w:hAnsi="Times New Roman" w:cs="Times New Roman"/>
+                <w:b w:val="0"/>
+                <w:bCs w:val="0"/>
+                <w:sz w:val="40"/>
+                <w:szCs w:val="40"/>
+              </w:rPr>
+              <w:t>ONE</w:t>
             </w:r>
           </w:p>
         </w:tc>
@@ -142,11 +152,15 @@
             <w:pPr>
               <w:rPr>
                 <w:rFonts w:ascii="Univers" w:hAnsi="Univers" w:cs="Times New Roman"/>
-              </w:rPr>
-            </w:pPr>
-            <w:r>
-              <w:rPr>
-                <w:rFonts w:ascii="Univers" w:hAnsi="Univers" w:cs="Times New Roman"/>
+                <w:b w:val="0"/>
+                <w:bCs w:val="0"/>
+              </w:rPr>
+            </w:pPr>
+            <w:r>
+              <w:rPr>
+                <w:rFonts w:ascii="Univers" w:hAnsi="Univers" w:cs="Times New Roman"/>
+                <w:b w:val="0"/>
+                <w:bCs w:val="0"/>
               </w:rPr>
               <w:t>Persona</w:t>
             </w:r>
@@ -524,6 +538,7 @@
               </w:rPr>
               <w:t>Fornitore (</w:t>
             </w:r>
+            <w:proofErr w:type="spellStart"/>
             <w:r>
               <w:rPr>
                 <w:rFonts w:ascii="Univers" w:hAnsi="Univers" w:cs="Times New Roman"/>
@@ -534,8 +549,16 @@
             <w:r>
               <w:rPr>
                 <w:rFonts w:ascii="Univers" w:hAnsi="Univers" w:cs="Times New Roman"/>
-              </w:rPr>
-              <w:t>, tipologia)</w:t>
+                <w:u w:val="single"/>
+              </w:rPr>
+              <w:t>_forn</w:t>
+            </w:r>
+            <w:proofErr w:type="spellEnd"/>
+            <w:r>
+              <w:rPr>
+                <w:rFonts w:ascii="Univers" w:hAnsi="Univers" w:cs="Times New Roman"/>
+              </w:rPr>
+              <w:t>)</w:t>
             </w:r>
           </w:p>
         </w:tc>
@@ -558,13 +581,17 @@
             <w:pPr>
               <w:rPr>
                 <w:rFonts w:ascii="Univers" w:hAnsi="Univers" w:cs="Times New Roman"/>
-              </w:rPr>
-            </w:pPr>
-            <w:r>
-              <w:rPr>
-                <w:rFonts w:ascii="Univers" w:hAnsi="Univers" w:cs="Times New Roman"/>
-              </w:rPr>
-              <w:t>Contratto</w:t>
+                <w:b w:val="0"/>
+                <w:bCs w:val="0"/>
+              </w:rPr>
+            </w:pPr>
+            <w:r>
+              <w:rPr>
+                <w:rFonts w:ascii="Univers" w:hAnsi="Univers" w:cs="Times New Roman"/>
+                <w:b w:val="0"/>
+                <w:bCs w:val="0"/>
+              </w:rPr>
+              <w:t>Rifornimento</w:t>
             </w:r>
           </w:p>
         </w:tc>
@@ -588,7 +615,7 @@
               <w:rPr>
                 <w:rFonts w:ascii="Univers" w:hAnsi="Univers" w:cs="Times New Roman"/>
               </w:rPr>
-              <w:t>Contratto (</w:t>
+              <w:t>Rifornimento(</w:t>
             </w:r>
             <w:proofErr w:type="spellStart"/>
             <w:r>
@@ -596,21 +623,31 @@
                 <w:rFonts w:ascii="Univers" w:hAnsi="Univers" w:cs="Times New Roman"/>
                 <w:u w:val="single"/>
               </w:rPr>
-              <w:t>Codice</w:t>
-            </w:r>
+              <w:t>Codice_fornitore</w:t>
+            </w:r>
+            <w:proofErr w:type="spellEnd"/>
             <w:r>
               <w:rPr>
                 <w:rFonts w:ascii="Univers" w:hAnsi="Univers" w:cs="Times New Roman"/>
                 <w:u w:val="single"/>
               </w:rPr>
-              <w:t>_cont</w:t>
+              <w:t xml:space="preserve">, </w:t>
+            </w:r>
+            <w:proofErr w:type="spellStart"/>
+            <w:r>
+              <w:rPr>
+                <w:rFonts w:ascii="Univers" w:hAnsi="Univers" w:cs="Times New Roman"/>
+                <w:u w:val="single"/>
+              </w:rPr>
+              <w:t>Tipo_fornitore</w:t>
             </w:r>
             <w:proofErr w:type="spellEnd"/>
             <w:r>
               <w:rPr>
                 <w:rFonts w:ascii="Univers" w:hAnsi="Univers" w:cs="Times New Roman"/>
-              </w:rPr>
-              <w:t>, giorno, mese, anno)</w:t>
+                <w:u w:val="single"/>
+              </w:rPr>
+              <w:t>)</w:t>
             </w:r>
           </w:p>
         </w:tc>
@@ -642,7 +679,7 @@
                 <w:b w:val="0"/>
                 <w:bCs w:val="0"/>
               </w:rPr>
-              <w:t>Contratto Acquisto</w:t>
+              <w:t>Tipologia</w:t>
             </w:r>
           </w:p>
         </w:tc>
@@ -662,41 +699,26 @@
                 <w:rFonts w:ascii="Univers" w:hAnsi="Univers" w:cs="Times New Roman"/>
               </w:rPr>
             </w:pPr>
+            <w:r>
+              <w:rPr>
+                <w:rFonts w:ascii="Univers" w:hAnsi="Univers" w:cs="Times New Roman"/>
+              </w:rPr>
+              <w:t>Tipologia(</w:t>
+            </w:r>
             <w:proofErr w:type="spellStart"/>
             <w:r>
               <w:rPr>
                 <w:rFonts w:ascii="Univers" w:hAnsi="Univers" w:cs="Times New Roman"/>
-              </w:rPr>
-              <w:t>ContrattoAcquisto</w:t>
+                <w:u w:val="single"/>
+              </w:rPr>
+              <w:t>Tipo_forn</w:t>
             </w:r>
             <w:proofErr w:type="spellEnd"/>
             <w:r>
               <w:rPr>
                 <w:rFonts w:ascii="Univers" w:hAnsi="Univers" w:cs="Times New Roman"/>
               </w:rPr>
-              <w:t xml:space="preserve"> (</w:t>
-            </w:r>
-            <w:proofErr w:type="spellStart"/>
-            <w:r>
-              <w:rPr>
-                <w:rFonts w:ascii="Univers" w:hAnsi="Univers" w:cs="Times New Roman"/>
-                <w:u w:val="single"/>
-              </w:rPr>
-              <w:t>Codice</w:t>
-            </w:r>
-            <w:r>
-              <w:rPr>
-                <w:rFonts w:ascii="Univers" w:hAnsi="Univers" w:cs="Times New Roman"/>
-                <w:u w:val="single"/>
-              </w:rPr>
-              <w:t>_cont</w:t>
-            </w:r>
-            <w:proofErr w:type="spellEnd"/>
-            <w:r>
-              <w:rPr>
-                <w:rFonts w:ascii="Univers" w:hAnsi="Univers" w:cs="Times New Roman"/>
-              </w:rPr>
-              <w:t>, importo)</w:t>
+              <w:t>)</w:t>
             </w:r>
           </w:p>
         </w:tc>
@@ -729,7 +751,7 @@
                 <w:b w:val="0"/>
                 <w:bCs w:val="0"/>
               </w:rPr>
-              <w:t xml:space="preserve">Contratto Vendita </w:t>
+              <w:t>Contratto</w:t>
             </w:r>
           </w:p>
         </w:tc>
@@ -749,41 +771,33 @@
                 <w:rFonts w:ascii="Univers" w:hAnsi="Univers" w:cs="Times New Roman"/>
               </w:rPr>
             </w:pPr>
+            <w:r>
+              <w:rPr>
+                <w:rFonts w:ascii="Univers" w:hAnsi="Univers" w:cs="Times New Roman"/>
+              </w:rPr>
+              <w:t>Contratto (</w:t>
+            </w:r>
             <w:proofErr w:type="spellStart"/>
             <w:r>
               <w:rPr>
                 <w:rFonts w:ascii="Univers" w:hAnsi="Univers" w:cs="Times New Roman"/>
-              </w:rPr>
-              <w:t>ContrattoVendita</w:t>
+                <w:u w:val="single"/>
+              </w:rPr>
+              <w:t>Codice</w:t>
+            </w:r>
+            <w:r>
+              <w:rPr>
+                <w:rFonts w:ascii="Univers" w:hAnsi="Univers" w:cs="Times New Roman"/>
+                <w:u w:val="single"/>
+              </w:rPr>
+              <w:t>_cont</w:t>
             </w:r>
             <w:proofErr w:type="spellEnd"/>
             <w:r>
               <w:rPr>
                 <w:rFonts w:ascii="Univers" w:hAnsi="Univers" w:cs="Times New Roman"/>
               </w:rPr>
-              <w:t xml:space="preserve"> (</w:t>
-            </w:r>
-            <w:proofErr w:type="spellStart"/>
-            <w:r>
-              <w:rPr>
-                <w:rFonts w:ascii="Univers" w:hAnsi="Univers" w:cs="Times New Roman"/>
-                <w:u w:val="single"/>
-              </w:rPr>
-              <w:t>Codice</w:t>
-            </w:r>
-            <w:r>
-              <w:rPr>
-                <w:rFonts w:ascii="Univers" w:hAnsi="Univers" w:cs="Times New Roman"/>
-                <w:u w:val="single"/>
-              </w:rPr>
-              <w:t>_cont</w:t>
-            </w:r>
-            <w:proofErr w:type="spellEnd"/>
-            <w:r>
-              <w:rPr>
-                <w:rFonts w:ascii="Univers" w:hAnsi="Univers" w:cs="Times New Roman"/>
-              </w:rPr>
-              <w:t>, prezzo)</w:t>
+              <w:t>, giorno, mese, anno)</w:t>
             </w:r>
           </w:p>
         </w:tc>
@@ -815,7 +829,7 @@
                 <w:b w:val="0"/>
                 <w:bCs w:val="0"/>
               </w:rPr>
-              <w:t>Contratto Lavoro</w:t>
+              <w:t>Contratto Acquisto</w:t>
             </w:r>
           </w:p>
         </w:tc>
@@ -840,7 +854,7 @@
               <w:rPr>
                 <w:rFonts w:ascii="Univers" w:hAnsi="Univers" w:cs="Times New Roman"/>
               </w:rPr>
-              <w:t>ContrattoLavoro</w:t>
+              <w:t>ContrattoAcquisto</w:t>
             </w:r>
             <w:proofErr w:type="spellEnd"/>
             <w:r>
@@ -869,7 +883,7 @@
               <w:rPr>
                 <w:rFonts w:ascii="Univers" w:hAnsi="Univers" w:cs="Times New Roman"/>
               </w:rPr>
-              <w:t>, stipendio, durata)</w:t>
+              <w:t>, importo)</w:t>
             </w:r>
           </w:p>
         </w:tc>
@@ -892,13 +906,17 @@
             <w:pPr>
               <w:rPr>
                 <w:rFonts w:ascii="Univers" w:hAnsi="Univers" w:cs="Times New Roman"/>
-              </w:rPr>
-            </w:pPr>
-            <w:r>
-              <w:rPr>
-                <w:rFonts w:ascii="Univers" w:hAnsi="Univers" w:cs="Times New Roman"/>
-              </w:rPr>
-              <w:t xml:space="preserve">Materiale </w:t>
+                <w:b w:val="0"/>
+                <w:bCs w:val="0"/>
+              </w:rPr>
+            </w:pPr>
+            <w:r>
+              <w:rPr>
+                <w:rFonts w:ascii="Univers" w:hAnsi="Univers" w:cs="Times New Roman"/>
+                <w:b w:val="0"/>
+                <w:bCs w:val="0"/>
+              </w:rPr>
+              <w:t xml:space="preserve">Contratto Vendita </w:t>
             </w:r>
           </w:p>
         </w:tc>
@@ -918,52 +936,41 @@
                 <w:rFonts w:ascii="Univers" w:hAnsi="Univers" w:cs="Times New Roman"/>
               </w:rPr>
             </w:pPr>
-            <w:r>
-              <w:rPr>
-                <w:rFonts w:ascii="Univers" w:hAnsi="Univers" w:cs="Times New Roman"/>
-              </w:rPr>
-              <w:t>Materiale (</w:t>
-            </w:r>
+            <w:proofErr w:type="spellStart"/>
+            <w:r>
+              <w:rPr>
+                <w:rFonts w:ascii="Univers" w:hAnsi="Univers" w:cs="Times New Roman"/>
+              </w:rPr>
+              <w:t>ContrattoVendita</w:t>
+            </w:r>
+            <w:proofErr w:type="spellEnd"/>
+            <w:r>
+              <w:rPr>
+                <w:rFonts w:ascii="Univers" w:hAnsi="Univers" w:cs="Times New Roman"/>
+              </w:rPr>
+              <w:t xml:space="preserve"> (</w:t>
+            </w:r>
+            <w:proofErr w:type="spellStart"/>
             <w:r>
               <w:rPr>
                 <w:rFonts w:ascii="Univers" w:hAnsi="Univers" w:cs="Times New Roman"/>
                 <w:u w:val="single"/>
               </w:rPr>
-              <w:t>Codice_mat</w:t>
-            </w:r>
-            <w:r>
-              <w:rPr>
-                <w:rFonts w:ascii="Univers" w:hAnsi="Univers" w:cs="Times New Roman"/>
-              </w:rPr>
-              <w:t xml:space="preserve">, settore, ripiano, scaffale, </w:t>
-            </w:r>
-            <w:proofErr w:type="spellStart"/>
-            <w:r>
-              <w:rPr>
-                <w:rFonts w:ascii="Univers" w:hAnsi="Univers" w:cs="Times New Roman"/>
-              </w:rPr>
-              <w:t>altre_spec</w:t>
+              <w:t>Codice</w:t>
+            </w:r>
+            <w:r>
+              <w:rPr>
+                <w:rFonts w:ascii="Univers" w:hAnsi="Univers" w:cs="Times New Roman"/>
+                <w:u w:val="single"/>
+              </w:rPr>
+              <w:t>_cont</w:t>
             </w:r>
             <w:proofErr w:type="spellEnd"/>
             <w:r>
               <w:rPr>
                 <w:rFonts w:ascii="Univers" w:hAnsi="Univers" w:cs="Times New Roman"/>
               </w:rPr>
-              <w:t xml:space="preserve">, colore, prezzo, tipologia, </w:t>
-            </w:r>
-            <w:proofErr w:type="spellStart"/>
-            <w:r>
-              <w:rPr>
-                <w:rFonts w:ascii="Univers" w:hAnsi="Univers" w:cs="Times New Roman"/>
-              </w:rPr>
-              <w:t>quantita</w:t>
-            </w:r>
-            <w:proofErr w:type="spellEnd"/>
-            <w:r>
-              <w:rPr>
-                <w:rFonts w:ascii="Univers" w:hAnsi="Univers" w:cs="Times New Roman"/>
-              </w:rPr>
-              <w:t xml:space="preserve">) </w:t>
+              <w:t>, prezzo)</w:t>
             </w:r>
           </w:p>
         </w:tc>
@@ -995,7 +1002,7 @@
                 <w:b w:val="0"/>
                 <w:bCs w:val="0"/>
               </w:rPr>
-              <w:t>Materia Prima</w:t>
+              <w:t>Contratto Lavoro</w:t>
             </w:r>
           </w:p>
         </w:tc>
@@ -1020,7 +1027,7 @@
               <w:rPr>
                 <w:rFonts w:ascii="Univers" w:hAnsi="Univers" w:cs="Times New Roman"/>
               </w:rPr>
-              <w:t>MateriaPrima</w:t>
+              <w:t>ContrattoLavoro</w:t>
             </w:r>
             <w:proofErr w:type="spellEnd"/>
             <w:r>
@@ -1029,46 +1036,27 @@
               </w:rPr>
               <w:t xml:space="preserve"> (</w:t>
             </w:r>
+            <w:proofErr w:type="spellStart"/>
             <w:r>
               <w:rPr>
                 <w:rFonts w:ascii="Univers" w:hAnsi="Univers" w:cs="Times New Roman"/>
                 <w:u w:val="single"/>
               </w:rPr>
-              <w:t>Codice_mat</w:t>
+              <w:t>Codice</w:t>
             </w:r>
             <w:r>
               <w:rPr>
                 <w:rFonts w:ascii="Univers" w:hAnsi="Univers" w:cs="Times New Roman"/>
                 <w:u w:val="single"/>
               </w:rPr>
-              <w:t>,</w:t>
-            </w:r>
-            <w:r>
-              <w:rPr>
-                <w:rFonts w:ascii="Univers" w:hAnsi="Univers" w:cs="Times New Roman"/>
-              </w:rPr>
-              <w:t xml:space="preserve"> categoria, </w:t>
-            </w:r>
-            <w:proofErr w:type="spellStart"/>
-            <w:r>
-              <w:rPr>
-                <w:rFonts w:ascii="Univers" w:hAnsi="Univers" w:cs="Times New Roman"/>
-              </w:rPr>
-              <w:t>elasticita</w:t>
+              <w:t>_cont</w:t>
             </w:r>
             <w:proofErr w:type="spellEnd"/>
             <w:r>
               <w:rPr>
                 <w:rFonts w:ascii="Univers" w:hAnsi="Univers" w:cs="Times New Roman"/>
               </w:rPr>
-              <w:t>, durezza</w:t>
-            </w:r>
-            <w:r>
-              <w:rPr>
-                <w:rFonts w:ascii="Univers" w:hAnsi="Univers" w:cs="Times New Roman"/>
-                <w:u w:val="single"/>
-              </w:rPr>
-              <w:t xml:space="preserve">) </w:t>
+              <w:t>, stipendio, durata)</w:t>
             </w:r>
           </w:p>
         </w:tc>
@@ -1101,7 +1089,7 @@
                 <w:b w:val="0"/>
                 <w:bCs w:val="0"/>
               </w:rPr>
-              <w:t>Prodotto Finito</w:t>
+              <w:t xml:space="preserve">Materiale </w:t>
             </w:r>
           </w:p>
         </w:tc>
@@ -1121,32 +1109,52 @@
                 <w:rFonts w:ascii="Univers" w:hAnsi="Univers" w:cs="Times New Roman"/>
               </w:rPr>
             </w:pPr>
+            <w:r>
+              <w:rPr>
+                <w:rFonts w:ascii="Univers" w:hAnsi="Univers" w:cs="Times New Roman"/>
+              </w:rPr>
+              <w:t>Materiale (</w:t>
+            </w:r>
+            <w:r>
+              <w:rPr>
+                <w:rFonts w:ascii="Univers" w:hAnsi="Univers" w:cs="Times New Roman"/>
+                <w:u w:val="single"/>
+              </w:rPr>
+              <w:t>Codice_mat</w:t>
+            </w:r>
+            <w:r>
+              <w:rPr>
+                <w:rFonts w:ascii="Univers" w:hAnsi="Univers" w:cs="Times New Roman"/>
+              </w:rPr>
+              <w:t xml:space="preserve">, settore, ripiano, scaffale, </w:t>
+            </w:r>
             <w:proofErr w:type="spellStart"/>
             <w:r>
               <w:rPr>
                 <w:rFonts w:ascii="Univers" w:hAnsi="Univers" w:cs="Times New Roman"/>
               </w:rPr>
-              <w:t>ProdottoFinito</w:t>
+              <w:t>altre_spec</w:t>
             </w:r>
             <w:proofErr w:type="spellEnd"/>
             <w:r>
               <w:rPr>
                 <w:rFonts w:ascii="Univers" w:hAnsi="Univers" w:cs="Times New Roman"/>
               </w:rPr>
-              <w:t xml:space="preserve"> (</w:t>
-            </w:r>
-            <w:r>
-              <w:rPr>
-                <w:rFonts w:ascii="Univers" w:hAnsi="Univers" w:cs="Times New Roman"/>
-                <w:u w:val="single"/>
-              </w:rPr>
-              <w:t>Codice_mat</w:t>
-            </w:r>
-            <w:r>
-              <w:rPr>
-                <w:rFonts w:ascii="Univers" w:hAnsi="Univers" w:cs="Times New Roman"/>
-              </w:rPr>
-              <w:t>, imballaggio)</w:t>
+              <w:t xml:space="preserve">, colore, prezzo, tipologia, </w:t>
+            </w:r>
+            <w:proofErr w:type="spellStart"/>
+            <w:r>
+              <w:rPr>
+                <w:rFonts w:ascii="Univers" w:hAnsi="Univers" w:cs="Times New Roman"/>
+              </w:rPr>
+              <w:t>quantita</w:t>
+            </w:r>
+            <w:proofErr w:type="spellEnd"/>
+            <w:r>
+              <w:rPr>
+                <w:rFonts w:ascii="Univers" w:hAnsi="Univers" w:cs="Times New Roman"/>
+              </w:rPr>
+              <w:t xml:space="preserve">) </w:t>
             </w:r>
           </w:p>
         </w:tc>
@@ -1178,7 +1186,7 @@
                 <w:b w:val="0"/>
                 <w:bCs w:val="0"/>
               </w:rPr>
-              <w:t xml:space="preserve">Semilavorato </w:t>
+              <w:t>Materia Prima</w:t>
             </w:r>
           </w:p>
         </w:tc>
@@ -1198,6 +1206,191 @@
                 <w:rFonts w:ascii="Univers" w:hAnsi="Univers" w:cs="Times New Roman"/>
               </w:rPr>
             </w:pPr>
+            <w:proofErr w:type="spellStart"/>
+            <w:r>
+              <w:rPr>
+                <w:rFonts w:ascii="Univers" w:hAnsi="Univers" w:cs="Times New Roman"/>
+              </w:rPr>
+              <w:t>MateriaPrima</w:t>
+            </w:r>
+            <w:proofErr w:type="spellEnd"/>
+            <w:r>
+              <w:rPr>
+                <w:rFonts w:ascii="Univers" w:hAnsi="Univers" w:cs="Times New Roman"/>
+              </w:rPr>
+              <w:t xml:space="preserve"> (</w:t>
+            </w:r>
+            <w:proofErr w:type="spellStart"/>
+            <w:r>
+              <w:rPr>
+                <w:rFonts w:ascii="Univers" w:hAnsi="Univers" w:cs="Times New Roman"/>
+                <w:u w:val="single"/>
+              </w:rPr>
+              <w:t>Codice_mat</w:t>
+            </w:r>
+            <w:proofErr w:type="spellEnd"/>
+            <w:r>
+              <w:rPr>
+                <w:rFonts w:ascii="Univers" w:hAnsi="Univers" w:cs="Times New Roman"/>
+                <w:u w:val="single"/>
+              </w:rPr>
+              <w:t>,</w:t>
+            </w:r>
+            <w:r>
+              <w:rPr>
+                <w:rFonts w:ascii="Univers" w:hAnsi="Univers" w:cs="Times New Roman"/>
+              </w:rPr>
+              <w:t xml:space="preserve"> categoria, </w:t>
+            </w:r>
+            <w:proofErr w:type="spellStart"/>
+            <w:r>
+              <w:rPr>
+                <w:rFonts w:ascii="Univers" w:hAnsi="Univers" w:cs="Times New Roman"/>
+              </w:rPr>
+              <w:t>elasticita</w:t>
+            </w:r>
+            <w:proofErr w:type="spellEnd"/>
+            <w:r>
+              <w:rPr>
+                <w:rFonts w:ascii="Univers" w:hAnsi="Univers" w:cs="Times New Roman"/>
+              </w:rPr>
+              <w:t>, durezza</w:t>
+            </w:r>
+            <w:r>
+              <w:rPr>
+                <w:rFonts w:ascii="Univers" w:hAnsi="Univers" w:cs="Times New Roman"/>
+                <w:u w:val="single"/>
+              </w:rPr>
+              <w:t xml:space="preserve">) </w:t>
+            </w:r>
+          </w:p>
+        </w:tc>
+      </w:tr>
+      <w:tr>
+        <w:trPr>
+          <w:cnfStyle w:val="000000100000" w:firstRow="0" w:lastRow="0" w:firstColumn="0" w:lastColumn="0" w:oddVBand="0" w:evenVBand="0" w:oddHBand="1" w:evenHBand="0" w:firstRowFirstColumn="0" w:firstRowLastColumn="0" w:lastRowFirstColumn="0" w:lastRowLastColumn="0"/>
+          <w:trHeight w:val="240"/>
+        </w:trPr>
+        <w:tc>
+          <w:tcPr>
+            <w:cnfStyle w:val="001000000000" w:firstRow="0" w:lastRow="0" w:firstColumn="1" w:lastColumn="0" w:oddVBand="0" w:evenVBand="0" w:oddHBand="0" w:evenHBand="0" w:firstRowFirstColumn="0" w:firstRowLastColumn="0" w:lastRowFirstColumn="0" w:lastRowLastColumn="0"/>
+            <w:tcW w:w="4747" w:type="dxa"/>
+            <w:tcBorders>
+              <w:bottom w:val="double" w:sz="4" w:space="0" w:color="4472C4" w:themeColor="accent1"/>
+              <w:right w:val="double" w:sz="4" w:space="0" w:color="4472C4" w:themeColor="accent1"/>
+            </w:tcBorders>
+          </w:tcPr>
+          <w:p>
+            <w:pPr>
+              <w:rPr>
+                <w:rFonts w:ascii="Univers" w:hAnsi="Univers" w:cs="Times New Roman"/>
+                <w:b w:val="0"/>
+                <w:bCs w:val="0"/>
+              </w:rPr>
+            </w:pPr>
+            <w:r>
+              <w:rPr>
+                <w:rFonts w:ascii="Univers" w:hAnsi="Univers" w:cs="Times New Roman"/>
+                <w:b w:val="0"/>
+                <w:bCs w:val="0"/>
+              </w:rPr>
+              <w:t>Prodotto Finito</w:t>
+            </w:r>
+          </w:p>
+        </w:tc>
+        <w:tc>
+          <w:tcPr>
+            <w:tcW w:w="5034" w:type="dxa"/>
+            <w:tcBorders>
+              <w:left w:val="double" w:sz="4" w:space="0" w:color="4472C4" w:themeColor="accent1"/>
+              <w:bottom w:val="double" w:sz="4" w:space="0" w:color="4472C4" w:themeColor="accent1"/>
+              <w:right w:val="double" w:sz="4" w:space="0" w:color="4472C4" w:themeColor="accent1"/>
+            </w:tcBorders>
+          </w:tcPr>
+          <w:p>
+            <w:pPr>
+              <w:cnfStyle w:val="000000100000" w:firstRow="0" w:lastRow="0" w:firstColumn="0" w:lastColumn="0" w:oddVBand="0" w:evenVBand="0" w:oddHBand="1" w:evenHBand="0" w:firstRowFirstColumn="0" w:firstRowLastColumn="0" w:lastRowFirstColumn="0" w:lastRowLastColumn="0"/>
+              <w:rPr>
+                <w:rFonts w:ascii="Univers" w:hAnsi="Univers" w:cs="Times New Roman"/>
+              </w:rPr>
+            </w:pPr>
+            <w:proofErr w:type="spellStart"/>
+            <w:r>
+              <w:rPr>
+                <w:rFonts w:ascii="Univers" w:hAnsi="Univers" w:cs="Times New Roman"/>
+              </w:rPr>
+              <w:t>ProdottoFinito</w:t>
+            </w:r>
+            <w:proofErr w:type="spellEnd"/>
+            <w:r>
+              <w:rPr>
+                <w:rFonts w:ascii="Univers" w:hAnsi="Univers" w:cs="Times New Roman"/>
+              </w:rPr>
+              <w:t xml:space="preserve"> (</w:t>
+            </w:r>
+            <w:proofErr w:type="spellStart"/>
+            <w:r>
+              <w:rPr>
+                <w:rFonts w:ascii="Univers" w:hAnsi="Univers" w:cs="Times New Roman"/>
+                <w:u w:val="single"/>
+              </w:rPr>
+              <w:t>Codice_mat</w:t>
+            </w:r>
+            <w:proofErr w:type="spellEnd"/>
+            <w:r>
+              <w:rPr>
+                <w:rFonts w:ascii="Univers" w:hAnsi="Univers" w:cs="Times New Roman"/>
+              </w:rPr>
+              <w:t>, imballaggio)</w:t>
+            </w:r>
+          </w:p>
+        </w:tc>
+      </w:tr>
+      <w:tr>
+        <w:trPr>
+          <w:trHeight w:val="240"/>
+        </w:trPr>
+        <w:tc>
+          <w:tcPr>
+            <w:cnfStyle w:val="001000000000" w:firstRow="0" w:lastRow="0" w:firstColumn="1" w:lastColumn="0" w:oddVBand="0" w:evenVBand="0" w:oddHBand="0" w:evenHBand="0" w:firstRowFirstColumn="0" w:firstRowLastColumn="0" w:lastRowFirstColumn="0" w:lastRowLastColumn="0"/>
+            <w:tcW w:w="4747" w:type="dxa"/>
+            <w:tcBorders>
+              <w:right w:val="double" w:sz="4" w:space="0" w:color="4472C4" w:themeColor="accent1"/>
+            </w:tcBorders>
+          </w:tcPr>
+          <w:p>
+            <w:pPr>
+              <w:rPr>
+                <w:rFonts w:ascii="Univers" w:hAnsi="Univers" w:cs="Times New Roman"/>
+                <w:b w:val="0"/>
+                <w:bCs w:val="0"/>
+              </w:rPr>
+            </w:pPr>
+            <w:r>
+              <w:rPr>
+                <w:rFonts w:ascii="Univers" w:hAnsi="Univers" w:cs="Times New Roman"/>
+                <w:b w:val="0"/>
+                <w:bCs w:val="0"/>
+              </w:rPr>
+              <w:t xml:space="preserve">Semilavorato </w:t>
+            </w:r>
+          </w:p>
+        </w:tc>
+        <w:tc>
+          <w:tcPr>
+            <w:tcW w:w="5034" w:type="dxa"/>
+            <w:tcBorders>
+              <w:left w:val="double" w:sz="4" w:space="0" w:color="4472C4" w:themeColor="accent1"/>
+              <w:right w:val="double" w:sz="4" w:space="0" w:color="4472C4" w:themeColor="accent1"/>
+            </w:tcBorders>
+          </w:tcPr>
+          <w:p>
+            <w:pPr>
+              <w:cnfStyle w:val="000000000000" w:firstRow="0" w:lastRow="0" w:firstColumn="0" w:lastColumn="0" w:oddVBand="0" w:evenVBand="0" w:oddHBand="0" w:evenHBand="0" w:firstRowFirstColumn="0" w:firstRowLastColumn="0" w:lastRowFirstColumn="0" w:lastRowLastColumn="0"/>
+              <w:rPr>
+                <w:rFonts w:ascii="Univers" w:hAnsi="Univers" w:cs="Times New Roman"/>
+              </w:rPr>
+            </w:pPr>
             <w:r>
               <w:rPr>
                 <w:rFonts w:ascii="Univers" w:hAnsi="Univers" w:cs="Times New Roman"/>
@@ -1215,6 +1408,298 @@
               <w:rPr>
                 <w:rFonts w:ascii="Univers" w:hAnsi="Univers" w:cs="Times New Roman"/>
                 <w:u w:val="single"/>
+              </w:rPr>
+              <w:t>)</w:t>
+            </w:r>
+          </w:p>
+        </w:tc>
+      </w:tr>
+      <w:tr>
+        <w:trPr>
+          <w:cnfStyle w:val="000000100000" w:firstRow="0" w:lastRow="0" w:firstColumn="0" w:lastColumn="0" w:oddVBand="0" w:evenVBand="0" w:oddHBand="1" w:evenHBand="0" w:firstRowFirstColumn="0" w:firstRowLastColumn="0" w:lastRowFirstColumn="0" w:lastRowLastColumn="0"/>
+          <w:trHeight w:val="240"/>
+        </w:trPr>
+        <w:tc>
+          <w:tcPr>
+            <w:cnfStyle w:val="001000000000" w:firstRow="0" w:lastRow="0" w:firstColumn="1" w:lastColumn="0" w:oddVBand="0" w:evenVBand="0" w:oddHBand="0" w:evenHBand="0" w:firstRowFirstColumn="0" w:firstRowLastColumn="0" w:lastRowFirstColumn="0" w:lastRowLastColumn="0"/>
+            <w:tcW w:w="4747" w:type="dxa"/>
+            <w:tcBorders>
+              <w:right w:val="double" w:sz="4" w:space="0" w:color="4472C4" w:themeColor="accent1"/>
+            </w:tcBorders>
+          </w:tcPr>
+          <w:p>
+            <w:pPr>
+              <w:rPr>
+                <w:rFonts w:ascii="Univers" w:hAnsi="Univers" w:cs="Times New Roman"/>
+                <w:b w:val="0"/>
+                <w:bCs w:val="0"/>
+              </w:rPr>
+            </w:pPr>
+            <w:r>
+              <w:rPr>
+                <w:rFonts w:ascii="Univers" w:hAnsi="Univers" w:cs="Times New Roman"/>
+                <w:b w:val="0"/>
+                <w:bCs w:val="0"/>
+              </w:rPr>
+              <w:t>Catalogazione Vendita</w:t>
+            </w:r>
+          </w:p>
+        </w:tc>
+        <w:tc>
+          <w:tcPr>
+            <w:tcW w:w="5034" w:type="dxa"/>
+            <w:tcBorders>
+              <w:left w:val="double" w:sz="4" w:space="0" w:color="4472C4" w:themeColor="accent1"/>
+              <w:right w:val="double" w:sz="4" w:space="0" w:color="4472C4" w:themeColor="accent1"/>
+            </w:tcBorders>
+          </w:tcPr>
+          <w:p>
+            <w:pPr>
+              <w:cnfStyle w:val="000000100000" w:firstRow="0" w:lastRow="0" w:firstColumn="0" w:lastColumn="0" w:oddVBand="0" w:evenVBand="0" w:oddHBand="1" w:evenHBand="0" w:firstRowFirstColumn="0" w:firstRowLastColumn="0" w:lastRowFirstColumn="0" w:lastRowLastColumn="0"/>
+              <w:rPr>
+                <w:rFonts w:ascii="Univers" w:hAnsi="Univers" w:cs="Times New Roman"/>
+              </w:rPr>
+            </w:pPr>
+            <w:proofErr w:type="spellStart"/>
+            <w:r>
+              <w:rPr>
+                <w:rFonts w:ascii="Univers" w:hAnsi="Univers" w:cs="Times New Roman"/>
+              </w:rPr>
+              <w:t>Catal_vendita</w:t>
+            </w:r>
+            <w:proofErr w:type="spellEnd"/>
+            <w:r>
+              <w:rPr>
+                <w:rFonts w:ascii="Univers" w:hAnsi="Univers" w:cs="Times New Roman"/>
+              </w:rPr>
+              <w:t>(</w:t>
+            </w:r>
+            <w:proofErr w:type="spellStart"/>
+            <w:r>
+              <w:rPr>
+                <w:rFonts w:ascii="Univers" w:hAnsi="Univers" w:cs="Times New Roman"/>
+              </w:rPr>
+              <w:t>ContrVendita</w:t>
+            </w:r>
+            <w:proofErr w:type="spellEnd"/>
+            <w:r>
+              <w:rPr>
+                <w:rFonts w:ascii="Univers" w:hAnsi="Univers" w:cs="Times New Roman"/>
+              </w:rPr>
+              <w:t>, materiale</w:t>
+            </w:r>
+            <w:r>
+              <w:rPr>
+                <w:rFonts w:ascii="Univers" w:hAnsi="Univers" w:cs="Times New Roman"/>
+              </w:rPr>
+              <w:t xml:space="preserve">, prezzo, </w:t>
+            </w:r>
+            <w:proofErr w:type="spellStart"/>
+            <w:r>
+              <w:rPr>
+                <w:rFonts w:ascii="Univers" w:hAnsi="Univers" w:cs="Times New Roman"/>
+              </w:rPr>
+              <w:t>quantita</w:t>
+            </w:r>
+            <w:proofErr w:type="spellEnd"/>
+            <w:r>
+              <w:rPr>
+                <w:rFonts w:ascii="Univers" w:hAnsi="Univers" w:cs="Times New Roman"/>
+              </w:rPr>
+              <w:t>)</w:t>
+            </w:r>
+          </w:p>
+        </w:tc>
+      </w:tr>
+      <w:tr>
+        <w:trPr>
+          <w:trHeight w:val="240"/>
+        </w:trPr>
+        <w:tc>
+          <w:tcPr>
+            <w:cnfStyle w:val="001000000000" w:firstRow="0" w:lastRow="0" w:firstColumn="1" w:lastColumn="0" w:oddVBand="0" w:evenVBand="0" w:oddHBand="0" w:evenHBand="0" w:firstRowFirstColumn="0" w:firstRowLastColumn="0" w:lastRowFirstColumn="0" w:lastRowLastColumn="0"/>
+            <w:tcW w:w="4747" w:type="dxa"/>
+            <w:tcBorders>
+              <w:right w:val="double" w:sz="4" w:space="0" w:color="4472C4" w:themeColor="accent1"/>
+            </w:tcBorders>
+          </w:tcPr>
+          <w:p>
+            <w:pPr>
+              <w:rPr>
+                <w:rFonts w:ascii="Univers" w:hAnsi="Univers" w:cs="Times New Roman"/>
+                <w:b w:val="0"/>
+                <w:bCs w:val="0"/>
+              </w:rPr>
+            </w:pPr>
+            <w:r>
+              <w:rPr>
+                <w:rFonts w:ascii="Univers" w:hAnsi="Univers" w:cs="Times New Roman"/>
+                <w:b w:val="0"/>
+                <w:bCs w:val="0"/>
+              </w:rPr>
+              <w:t>Catalogazione Materia Prima</w:t>
+            </w:r>
+          </w:p>
+        </w:tc>
+        <w:tc>
+          <w:tcPr>
+            <w:tcW w:w="5034" w:type="dxa"/>
+            <w:tcBorders>
+              <w:left w:val="double" w:sz="4" w:space="0" w:color="4472C4" w:themeColor="accent1"/>
+              <w:right w:val="double" w:sz="4" w:space="0" w:color="4472C4" w:themeColor="accent1"/>
+            </w:tcBorders>
+          </w:tcPr>
+          <w:p>
+            <w:pPr>
+              <w:cnfStyle w:val="000000000000" w:firstRow="0" w:lastRow="0" w:firstColumn="0" w:lastColumn="0" w:oddVBand="0" w:evenVBand="0" w:oddHBand="0" w:evenHBand="0" w:firstRowFirstColumn="0" w:firstRowLastColumn="0" w:lastRowFirstColumn="0" w:lastRowLastColumn="0"/>
+              <w:rPr>
+                <w:rFonts w:ascii="Univers" w:hAnsi="Univers" w:cs="Times New Roman"/>
+              </w:rPr>
+            </w:pPr>
+            <w:proofErr w:type="spellStart"/>
+            <w:r>
+              <w:rPr>
+                <w:rFonts w:ascii="Univers" w:hAnsi="Univers" w:cs="Times New Roman"/>
+              </w:rPr>
+              <w:t>Catal_materiaprima</w:t>
+            </w:r>
+            <w:proofErr w:type="spellEnd"/>
+            <w:r>
+              <w:rPr>
+                <w:rFonts w:ascii="Univers" w:hAnsi="Univers" w:cs="Times New Roman"/>
+              </w:rPr>
+              <w:t>(</w:t>
+            </w:r>
+            <w:proofErr w:type="spellStart"/>
+            <w:r>
+              <w:rPr>
+                <w:rFonts w:ascii="Univers" w:hAnsi="Univers" w:cs="Times New Roman"/>
+              </w:rPr>
+              <w:t>ContrAcquisto</w:t>
+            </w:r>
+            <w:proofErr w:type="spellEnd"/>
+            <w:r>
+              <w:rPr>
+                <w:rFonts w:ascii="Univers" w:hAnsi="Univers" w:cs="Times New Roman"/>
+              </w:rPr>
+              <w:t>, materiale</w:t>
+            </w:r>
+            <w:r>
+              <w:rPr>
+                <w:rFonts w:ascii="Univers" w:hAnsi="Univers" w:cs="Times New Roman"/>
+              </w:rPr>
+              <w:t xml:space="preserve">, prezzo, </w:t>
+            </w:r>
+            <w:proofErr w:type="spellStart"/>
+            <w:r>
+              <w:rPr>
+                <w:rFonts w:ascii="Univers" w:hAnsi="Univers" w:cs="Times New Roman"/>
+              </w:rPr>
+              <w:t>quantita</w:t>
+            </w:r>
+            <w:proofErr w:type="spellEnd"/>
+            <w:r>
+              <w:rPr>
+                <w:rFonts w:ascii="Univers" w:hAnsi="Univers" w:cs="Times New Roman"/>
+              </w:rPr>
+              <w:t>)</w:t>
+            </w:r>
+          </w:p>
+        </w:tc>
+      </w:tr>
+      <w:tr>
+        <w:trPr>
+          <w:cnfStyle w:val="000000100000" w:firstRow="0" w:lastRow="0" w:firstColumn="0" w:lastColumn="0" w:oddVBand="0" w:evenVBand="0" w:oddHBand="1" w:evenHBand="0" w:firstRowFirstColumn="0" w:firstRowLastColumn="0" w:lastRowFirstColumn="0" w:lastRowLastColumn="0"/>
+          <w:trHeight w:val="240"/>
+        </w:trPr>
+        <w:tc>
+          <w:tcPr>
+            <w:cnfStyle w:val="001000000000" w:firstRow="0" w:lastRow="0" w:firstColumn="1" w:lastColumn="0" w:oddVBand="0" w:evenVBand="0" w:oddHBand="0" w:evenHBand="0" w:firstRowFirstColumn="0" w:firstRowLastColumn="0" w:lastRowFirstColumn="0" w:lastRowLastColumn="0"/>
+            <w:tcW w:w="4747" w:type="dxa"/>
+            <w:tcBorders>
+              <w:bottom w:val="double" w:sz="4" w:space="0" w:color="4472C4" w:themeColor="accent1"/>
+              <w:right w:val="double" w:sz="4" w:space="0" w:color="4472C4" w:themeColor="accent1"/>
+            </w:tcBorders>
+          </w:tcPr>
+          <w:p>
+            <w:pPr>
+              <w:rPr>
+                <w:rFonts w:ascii="Univers" w:hAnsi="Univers" w:cs="Times New Roman"/>
+                <w:b w:val="0"/>
+                <w:bCs w:val="0"/>
+              </w:rPr>
+            </w:pPr>
+            <w:r>
+              <w:rPr>
+                <w:rFonts w:ascii="Univers" w:hAnsi="Univers" w:cs="Times New Roman"/>
+                <w:b w:val="0"/>
+                <w:bCs w:val="0"/>
+              </w:rPr>
+              <w:t>Catalogazione Semilavorato</w:t>
+            </w:r>
+          </w:p>
+        </w:tc>
+        <w:tc>
+          <w:tcPr>
+            <w:tcW w:w="5034" w:type="dxa"/>
+            <w:tcBorders>
+              <w:left w:val="double" w:sz="4" w:space="0" w:color="4472C4" w:themeColor="accent1"/>
+              <w:bottom w:val="double" w:sz="4" w:space="0" w:color="4472C4" w:themeColor="accent1"/>
+              <w:right w:val="double" w:sz="4" w:space="0" w:color="4472C4" w:themeColor="accent1"/>
+            </w:tcBorders>
+          </w:tcPr>
+          <w:p>
+            <w:pPr>
+              <w:cnfStyle w:val="000000100000" w:firstRow="0" w:lastRow="0" w:firstColumn="0" w:lastColumn="0" w:oddVBand="0" w:evenVBand="0" w:oddHBand="1" w:evenHBand="0" w:firstRowFirstColumn="0" w:firstRowLastColumn="0" w:lastRowFirstColumn="0" w:lastRowLastColumn="0"/>
+              <w:rPr>
+                <w:rFonts w:ascii="Univers" w:hAnsi="Univers" w:cs="Times New Roman"/>
+              </w:rPr>
+            </w:pPr>
+            <w:proofErr w:type="spellStart"/>
+            <w:r>
+              <w:rPr>
+                <w:rFonts w:ascii="Univers" w:hAnsi="Univers" w:cs="Times New Roman"/>
+              </w:rPr>
+              <w:t>Catal_semilavorato</w:t>
+            </w:r>
+            <w:proofErr w:type="spellEnd"/>
+            <w:r>
+              <w:rPr>
+                <w:rFonts w:ascii="Univers" w:hAnsi="Univers" w:cs="Times New Roman"/>
+              </w:rPr>
+              <w:t>(</w:t>
+            </w:r>
+            <w:proofErr w:type="spellStart"/>
+            <w:r>
+              <w:rPr>
+                <w:rFonts w:ascii="Univers" w:hAnsi="Univers" w:cs="Times New Roman"/>
+              </w:rPr>
+              <w:t>ContrAcquisto</w:t>
+            </w:r>
+            <w:proofErr w:type="spellEnd"/>
+            <w:r>
+              <w:rPr>
+                <w:rFonts w:ascii="Univers" w:hAnsi="Univers" w:cs="Times New Roman"/>
+              </w:rPr>
+              <w:t>, materiale</w:t>
+            </w:r>
+            <w:r>
+              <w:rPr>
+                <w:rFonts w:ascii="Univers" w:hAnsi="Univers" w:cs="Times New Roman"/>
+              </w:rPr>
+              <w:t xml:space="preserve">, prezzo, </w:t>
+            </w:r>
+            <w:proofErr w:type="spellStart"/>
+            <w:r>
+              <w:rPr>
+                <w:rFonts w:ascii="Univers" w:hAnsi="Univers" w:cs="Times New Roman"/>
+              </w:rPr>
+              <w:t>quantita</w:t>
+            </w:r>
+            <w:proofErr w:type="spellEnd"/>
+            <w:r>
+              <w:rPr>
+                <w:rFonts w:ascii="Univers" w:hAnsi="Univers" w:cs="Times New Roman"/>
               </w:rPr>
               <w:t>)</w:t>
             </w:r>

</xml_diff>